<commit_message>
finalized yet again, fixed opacity of bg color
</commit_message>
<xml_diff>
--- a/FIT3179 vis 2 report.docx
+++ b/FIT3179 vis 2 report.docx
@@ -284,6 +284,8 @@
       <w:pPr>
         <w:rPr>
           <w:rFonts w:ascii="Segoe UI" w:eastAsia="Times New Roman" w:hAnsi="Segoe UI" w:cs="Segoe UI"/>
+          <w:b/>
+          <w:bCs/>
           <w:sz w:val="40"/>
           <w:szCs w:val="40"/>
         </w:rPr>
@@ -322,7 +324,7 @@
           <w:sz w:val="40"/>
           <w:szCs w:val="40"/>
         </w:rPr>
-        <w:t>(excl. cover sheet and reference list)</w:t>
+        <w:t>919 words</w:t>
       </w:r>
     </w:p>
     <w:p>
@@ -335,17 +337,16 @@
           <w:szCs w:val="40"/>
         </w:rPr>
       </w:pPr>
-      <w:r>
+    </w:p>
+    <w:p>
+      <w:pPr>
         <w:rPr>
           <w:rFonts w:ascii="Segoe UI" w:eastAsia="Times New Roman" w:hAnsi="Segoe UI" w:cs="Segoe UI"/>
           <w:sz w:val="40"/>
           <w:szCs w:val="40"/>
         </w:rPr>
-        <w:t>(incl. cover sheet and reference list, 1057 words)</w:t>
-      </w:r>
-    </w:p>
-    <w:p>
-      <w:pPr>
+      </w:pPr>
+      <w:r>
         <w:rPr>
           <w:rFonts w:ascii="Segoe UI" w:eastAsia="Times New Roman" w:hAnsi="Segoe UI" w:cs="Segoe UI"/>
           <w:b/>
@@ -353,24 +354,6 @@
           <w:sz w:val="40"/>
           <w:szCs w:val="40"/>
         </w:rPr>
-      </w:pPr>
-    </w:p>
-    <w:p>
-      <w:pPr>
-        <w:rPr>
-          <w:rFonts w:ascii="Segoe UI" w:eastAsia="Times New Roman" w:hAnsi="Segoe UI" w:cs="Segoe UI"/>
-          <w:sz w:val="40"/>
-          <w:szCs w:val="40"/>
-        </w:rPr>
-      </w:pPr>
-      <w:r>
-        <w:rPr>
-          <w:rFonts w:ascii="Segoe UI" w:eastAsia="Times New Roman" w:hAnsi="Segoe UI" w:cs="Segoe UI"/>
-          <w:b/>
-          <w:bCs/>
-          <w:sz w:val="40"/>
-          <w:szCs w:val="40"/>
-        </w:rPr>
         <w:t xml:space="preserve">URL: </w:t>
       </w:r>
     </w:p>
@@ -380,7 +363,7 @@
           <w:rFonts w:ascii="Segoe UI" w:hAnsi="Segoe UI" w:cs="Segoe UI"/>
         </w:rPr>
       </w:pPr>
-      <w:hyperlink r:id="rId6" w:history="1">
+      <w:hyperlink r:id="rId8" w:history="1">
         <w:r>
           <w:rPr>
             <w:rStyle w:val="Hyperlink"/>
@@ -439,6 +422,7 @@
           <w:b/>
           <w:bCs/>
         </w:rPr>
+        <w:lastRenderedPageBreak/>
         <w:t>b. A brief description of the domain, Why and Who.</w:t>
       </w:r>
     </w:p>
@@ -453,39 +437,7 @@
         <w:rPr>
           <w:rFonts w:ascii="Segoe UI" w:eastAsia="Times New Roman" w:hAnsi="Segoe UI" w:cs="Segoe UI"/>
         </w:rPr>
-        <w:t xml:space="preserve">This visualization </w:t>
-      </w:r>
-      <w:r>
-        <w:rPr>
-          <w:rFonts w:ascii="Segoe UI" w:eastAsia="Times New Roman" w:hAnsi="Segoe UI" w:cs="Segoe UI"/>
-        </w:rPr>
-        <w:t xml:space="preserve">is designed </w:t>
-      </w:r>
-      <w:r>
-        <w:rPr>
-          <w:rFonts w:ascii="Segoe UI" w:eastAsia="Times New Roman" w:hAnsi="Segoe UI" w:cs="Segoe UI"/>
-        </w:rPr>
-        <w:t xml:space="preserve">to visualize the </w:t>
-      </w:r>
-      <w:r>
-        <w:rPr>
-          <w:rFonts w:ascii="Segoe UI" w:eastAsia="Times New Roman" w:hAnsi="Segoe UI" w:cs="Segoe UI"/>
-        </w:rPr>
-        <w:t xml:space="preserve">trends in nuclear energy and the dangers it poses to humankind. We are able to discover more </w:t>
-      </w:r>
-      <w:proofErr w:type="spellStart"/>
-      <w:r>
-        <w:rPr>
-          <w:rFonts w:ascii="Segoe UI" w:eastAsia="Times New Roman" w:hAnsi="Segoe UI" w:cs="Segoe UI"/>
-        </w:rPr>
-        <w:t>suprising</w:t>
-      </w:r>
-      <w:proofErr w:type="spellEnd"/>
-      <w:r>
-        <w:rPr>
-          <w:rFonts w:ascii="Segoe UI" w:eastAsia="Times New Roman" w:hAnsi="Segoe UI" w:cs="Segoe UI"/>
-        </w:rPr>
-        <w:t xml:space="preserve"> details regarding the adoption of nuclear technology.</w:t>
+        <w:t>This visualization is designed to visualize the trends in nuclear energy and the dangers it poses to humankind. We are able to discover more suprising details regarding the adoption of nuclear technology.</w:t>
       </w:r>
     </w:p>
     <w:p>
@@ -499,13 +451,7 @@
         <w:rPr>
           <w:rFonts w:ascii="Segoe UI" w:eastAsia="Times New Roman" w:hAnsi="Segoe UI" w:cs="Segoe UI"/>
         </w:rPr>
-        <w:t xml:space="preserve">This visualization caters to are people who are generally interested in </w:t>
-      </w:r>
-      <w:r>
-        <w:rPr>
-          <w:rFonts w:ascii="Segoe UI" w:eastAsia="Times New Roman" w:hAnsi="Segoe UI" w:cs="Segoe UI"/>
-        </w:rPr>
-        <w:t>trend on the topic of nuclear technology as well as draw attention on trends and important facts regarding the adoption of nuclear technology.</w:t>
+        <w:t>This visualization caters to are people who are generally interested in trend on the topic of nuclear technology as well as draw attention on trends and important facts regarding the adoption of nuclear technology.</w:t>
       </w:r>
     </w:p>
     <w:p>
@@ -565,19 +511,7 @@
         <w:rPr>
           <w:rFonts w:ascii="Segoe UI" w:hAnsi="Segoe UI" w:cs="Segoe UI"/>
         </w:rPr>
-        <w:t xml:space="preserve">The </w:t>
-      </w:r>
-      <w:r>
-        <w:rPr>
-          <w:rFonts w:ascii="Segoe UI" w:hAnsi="Segoe UI" w:cs="Segoe UI"/>
-        </w:rPr>
-        <w:t xml:space="preserve">Nuclear Reactor and frequency </w:t>
-      </w:r>
-      <w:r>
-        <w:rPr>
-          <w:rFonts w:ascii="Segoe UI" w:hAnsi="Segoe UI" w:cs="Segoe UI"/>
-        </w:rPr>
-        <w:t xml:space="preserve">dataset </w:t>
+        <w:t xml:space="preserve">The Nuclear Reactor and frequency dataset </w:t>
       </w:r>
       <w:sdt>
         <w:sdtPr>
@@ -587,6 +521,7 @@
           <w:id w:val="-1736926772"/>
           <w:citation/>
         </w:sdtPr>
+        <w:sdtEndPr/>
         <w:sdtContent>
           <w:r>
             <w:rPr>
@@ -638,13 +573,7 @@
         <w:rPr>
           <w:rFonts w:ascii="Segoe UI" w:hAnsi="Segoe UI" w:cs="Segoe UI"/>
         </w:rPr>
-        <w:t>Mortality Rate of Energy Sources</w:t>
-      </w:r>
-      <w:r>
-        <w:rPr>
-          <w:rFonts w:ascii="Segoe UI" w:hAnsi="Segoe UI" w:cs="Segoe UI"/>
-        </w:rPr>
-        <w:t xml:space="preserve"> </w:t>
+        <w:t xml:space="preserve">Mortality Rate of Energy Sources </w:t>
       </w:r>
       <w:sdt>
         <w:sdtPr>
@@ -654,6 +583,7 @@
           <w:id w:val="-138813993"/>
           <w:citation/>
         </w:sdtPr>
+        <w:sdtEndPr/>
         <w:sdtContent>
           <w:r>
             <w:rPr>
@@ -705,13 +635,7 @@
         <w:rPr>
           <w:rFonts w:ascii="Segoe UI" w:hAnsi="Segoe UI" w:cs="Segoe UI"/>
         </w:rPr>
-        <w:t>Available nuclear warheads per country per year</w:t>
-      </w:r>
-      <w:r>
-        <w:rPr>
-          <w:rFonts w:ascii="Segoe UI" w:hAnsi="Segoe UI" w:cs="Segoe UI"/>
-        </w:rPr>
-        <w:t xml:space="preserve"> </w:t>
+        <w:t xml:space="preserve">Available nuclear warheads per country per year </w:t>
       </w:r>
       <w:sdt>
         <w:sdtPr>
@@ -721,6 +645,7 @@
           <w:id w:val="656119610"/>
           <w:citation/>
         </w:sdtPr>
+        <w:sdtEndPr/>
         <w:sdtContent>
           <w:r>
             <w:rPr>
@@ -782,6 +707,7 @@
           <w:id w:val="-367833995"/>
           <w:citation/>
         </w:sdtPr>
+        <w:sdtEndPr/>
         <w:sdtContent>
           <w:r>
             <w:rPr>
@@ -876,7 +802,7 @@
                     </pic:cNvPicPr>
                   </pic:nvPicPr>
                   <pic:blipFill>
-                    <a:blip r:embed="rId7">
+                    <a:blip r:embed="rId9">
                       <a:extLst>
                         <a:ext uri="{28A0092B-C50C-407E-A947-70E740481C1C}">
                           <a14:useLocalDpi xmlns:a14="http://schemas.microsoft.com/office/drawing/2010/main" val="0"/>
@@ -1291,34 +1217,7 @@
           <w:b/>
           <w:bCs/>
         </w:rPr>
-        <w:t>e. Design: Briefly explain the rationale for your choices of</w:t>
-      </w:r>
-    </w:p>
-    <w:p>
-      <w:pPr>
-        <w:rPr>
-          <w:rFonts w:ascii="Segoe UI" w:hAnsi="Segoe UI" w:cs="Segoe UI"/>
-          <w:b/>
-          <w:bCs/>
-        </w:rPr>
-      </w:pPr>
-      <w:proofErr w:type="spellStart"/>
-      <w:r>
-        <w:rPr>
-          <w:rFonts w:ascii="Segoe UI" w:hAnsi="Segoe UI" w:cs="Segoe UI"/>
-          <w:b/>
-          <w:bCs/>
-        </w:rPr>
-        <w:t>i</w:t>
-      </w:r>
-      <w:proofErr w:type="spellEnd"/>
-      <w:r>
-        <w:rPr>
-          <w:rFonts w:ascii="Segoe UI" w:hAnsi="Segoe UI" w:cs="Segoe UI"/>
-          <w:b/>
-          <w:bCs/>
-        </w:rPr>
-        <w:t>. Layout: How did you structure the layout in columns and rows?</w:t>
+        <w:t xml:space="preserve">e. Design: </w:t>
       </w:r>
     </w:p>
     <w:p>
@@ -1364,135 +1263,31 @@
         <w:rPr>
           <w:rFonts w:ascii="Segoe UI" w:eastAsia="Times New Roman" w:hAnsi="Segoe UI" w:cs="Segoe UI"/>
         </w:rPr>
-        <w:t xml:space="preserve">top-down direction, </w:t>
-      </w:r>
-      <w:r>
-        <w:rPr>
-          <w:rFonts w:ascii="Segoe UI" w:eastAsia="Times New Roman" w:hAnsi="Segoe UI" w:cs="Segoe UI"/>
-        </w:rPr>
-        <w:t xml:space="preserve">as users are forced to scroll down. </w:t>
-      </w:r>
-    </w:p>
-    <w:p>
-      <w:pPr>
-        <w:rPr>
-          <w:rFonts w:ascii="Segoe UI" w:hAnsi="Segoe UI" w:cs="Segoe UI"/>
-        </w:rPr>
-      </w:pPr>
-    </w:p>
-    <w:p>
-      <w:pPr>
-        <w:rPr>
-          <w:rFonts w:ascii="Segoe UI" w:hAnsi="Segoe UI" w:cs="Segoe UI"/>
-          <w:b/>
-          <w:bCs/>
-        </w:rPr>
-      </w:pPr>
-      <w:r>
-        <w:rPr>
-          <w:rFonts w:ascii="Segoe UI" w:hAnsi="Segoe UI" w:cs="Segoe UI"/>
-          <w:b/>
-          <w:bCs/>
-        </w:rPr>
-        <w:t xml:space="preserve">ii. </w:t>
-      </w:r>
-      <w:proofErr w:type="spellStart"/>
-      <w:r>
-        <w:rPr>
-          <w:rFonts w:ascii="Segoe UI" w:hAnsi="Segoe UI" w:cs="Segoe UI"/>
-          <w:b/>
-          <w:bCs/>
-        </w:rPr>
-        <w:t>Colour</w:t>
-      </w:r>
-      <w:proofErr w:type="spellEnd"/>
-      <w:r>
-        <w:rPr>
-          <w:rFonts w:ascii="Segoe UI" w:hAnsi="Segoe UI" w:cs="Segoe UI"/>
-          <w:b/>
-          <w:bCs/>
-        </w:rPr>
-        <w:t xml:space="preserve">: What are the reasons for selecting the specific </w:t>
-      </w:r>
-      <w:proofErr w:type="spellStart"/>
-      <w:r>
-        <w:rPr>
-          <w:rFonts w:ascii="Segoe UI" w:hAnsi="Segoe UI" w:cs="Segoe UI"/>
-          <w:b/>
-          <w:bCs/>
-        </w:rPr>
-        <w:t>colours</w:t>
-      </w:r>
-      <w:proofErr w:type="spellEnd"/>
-      <w:r>
-        <w:rPr>
-          <w:rFonts w:ascii="Segoe UI" w:hAnsi="Segoe UI" w:cs="Segoe UI"/>
-          <w:b/>
-          <w:bCs/>
-        </w:rPr>
-        <w:t xml:space="preserve"> of</w:t>
-      </w:r>
-    </w:p>
-    <w:p>
-      <w:pPr>
-        <w:rPr>
-          <w:rFonts w:ascii="Segoe UI" w:hAnsi="Segoe UI" w:cs="Segoe UI"/>
-          <w:b/>
-          <w:bCs/>
-        </w:rPr>
-      </w:pPr>
-      <w:r>
-        <w:rPr>
-          <w:rFonts w:ascii="Segoe UI" w:hAnsi="Segoe UI" w:cs="Segoe UI"/>
-          <w:b/>
-          <w:bCs/>
-        </w:rPr>
-        <w:t xml:space="preserve">your </w:t>
-      </w:r>
-      <w:proofErr w:type="spellStart"/>
-      <w:r>
-        <w:rPr>
-          <w:rFonts w:ascii="Segoe UI" w:hAnsi="Segoe UI" w:cs="Segoe UI"/>
-          <w:b/>
-          <w:bCs/>
-        </w:rPr>
-        <w:t>visualisation</w:t>
-      </w:r>
-      <w:proofErr w:type="spellEnd"/>
-      <w:r>
-        <w:rPr>
-          <w:rFonts w:ascii="Segoe UI" w:hAnsi="Segoe UI" w:cs="Segoe UI"/>
-          <w:b/>
-          <w:bCs/>
-        </w:rPr>
-        <w:t xml:space="preserve">, and how did you consistently apply the </w:t>
-      </w:r>
-      <w:proofErr w:type="spellStart"/>
-      <w:r>
-        <w:rPr>
-          <w:rFonts w:ascii="Segoe UI" w:hAnsi="Segoe UI" w:cs="Segoe UI"/>
-          <w:b/>
-          <w:bCs/>
-        </w:rPr>
-        <w:t>colours</w:t>
-      </w:r>
-      <w:proofErr w:type="spellEnd"/>
-    </w:p>
-    <w:p>
-      <w:pPr>
-        <w:rPr>
-          <w:rFonts w:ascii="Segoe UI" w:hAnsi="Segoe UI" w:cs="Segoe UI"/>
-          <w:b/>
-          <w:bCs/>
-        </w:rPr>
-      </w:pPr>
-      <w:r>
-        <w:rPr>
-          <w:rFonts w:ascii="Segoe UI" w:hAnsi="Segoe UI" w:cs="Segoe UI"/>
-          <w:b/>
-          <w:bCs/>
-        </w:rPr>
-        <w:t>to charts, text, and figures?</w:t>
+        <w:t xml:space="preserve">top-down direction, as users are forced to scroll down. </w:t>
+      </w:r>
+    </w:p>
+    <w:p>
+      <w:pPr>
+        <w:rPr>
+          <w:rFonts w:ascii="Segoe UI" w:hAnsi="Segoe UI" w:cs="Segoe UI"/>
+        </w:rPr>
+      </w:pPr>
+    </w:p>
+    <w:p>
+      <w:pPr>
+        <w:rPr>
+          <w:rFonts w:ascii="Segoe UI" w:hAnsi="Segoe UI" w:cs="Segoe UI"/>
+          <w:b/>
+          <w:bCs/>
+        </w:rPr>
+      </w:pPr>
+      <w:r>
+        <w:rPr>
+          <w:rFonts w:ascii="Segoe UI" w:hAnsi="Segoe UI" w:cs="Segoe UI"/>
+          <w:b/>
+          <w:bCs/>
+        </w:rPr>
+        <w:t xml:space="preserve">ii. Colour: </w:t>
       </w:r>
     </w:p>
     <w:p>
@@ -1544,166 +1339,375 @@
           <w:bCs/>
         </w:rPr>
       </w:pPr>
-      <w:r>
-        <w:rPr>
-          <w:rFonts w:ascii="Segoe UI" w:hAnsi="Segoe UI" w:cs="Segoe UI"/>
-          <w:b/>
-          <w:bCs/>
-        </w:rPr>
-        <w:t>iii. Figure-ground: How did you vary graphical elements to create a</w:t>
-      </w:r>
-    </w:p>
-    <w:p>
-      <w:pPr>
-        <w:rPr>
-          <w:rFonts w:ascii="Segoe UI" w:hAnsi="Segoe UI" w:cs="Segoe UI"/>
-          <w:b/>
-          <w:bCs/>
-        </w:rPr>
-      </w:pPr>
-      <w:r>
-        <w:rPr>
-          <w:rFonts w:ascii="Segoe UI" w:hAnsi="Segoe UI" w:cs="Segoe UI"/>
-          <w:b/>
-          <w:bCs/>
-        </w:rPr>
-        <w:t>visual hierarchy?</w:t>
-      </w:r>
-    </w:p>
-    <w:p>
-      <w:pPr>
-        <w:rPr>
-          <w:rFonts w:ascii="Segoe UI" w:hAnsi="Segoe UI" w:cs="Segoe UI"/>
-        </w:rPr>
-      </w:pPr>
-      <w:r>
-        <w:rPr>
-          <w:rFonts w:ascii="Segoe UI" w:hAnsi="Segoe UI" w:cs="Segoe UI"/>
-        </w:rPr>
-        <w:t xml:space="preserve">The color of </w:t>
-      </w:r>
-    </w:p>
-    <w:p>
-      <w:pPr>
-        <w:rPr>
-          <w:rFonts w:ascii="Segoe UI" w:hAnsi="Segoe UI" w:cs="Segoe UI"/>
-          <w:b/>
-          <w:bCs/>
-        </w:rPr>
-      </w:pPr>
-    </w:p>
-    <w:p>
-      <w:pPr>
-        <w:rPr>
-          <w:rFonts w:ascii="Segoe UI" w:hAnsi="Segoe UI" w:cs="Segoe UI"/>
-          <w:b/>
-          <w:bCs/>
-        </w:rPr>
-      </w:pPr>
-    </w:p>
-    <w:p>
-      <w:pPr>
-        <w:rPr>
-          <w:rFonts w:ascii="Segoe UI" w:hAnsi="Segoe UI" w:cs="Segoe UI"/>
-          <w:b/>
-          <w:bCs/>
-        </w:rPr>
-      </w:pPr>
-      <w:r>
-        <w:rPr>
-          <w:rFonts w:ascii="Segoe UI" w:hAnsi="Segoe UI" w:cs="Segoe UI"/>
-          <w:b/>
-          <w:bCs/>
-        </w:rPr>
-        <w:t>iv. Typography: What are the reasons for selecting the specific</w:t>
-      </w:r>
-    </w:p>
-    <w:p>
-      <w:pPr>
-        <w:rPr>
-          <w:rFonts w:ascii="Segoe UI" w:hAnsi="Segoe UI" w:cs="Segoe UI"/>
-          <w:b/>
-          <w:bCs/>
-        </w:rPr>
-      </w:pPr>
-      <w:r>
-        <w:rPr>
-          <w:rFonts w:ascii="Segoe UI" w:hAnsi="Segoe UI" w:cs="Segoe UI"/>
-          <w:b/>
-          <w:bCs/>
-        </w:rPr>
-        <w:t>typeface(s) and text layout?</w:t>
-      </w:r>
-    </w:p>
-    <w:p>
-      <w:pPr>
-        <w:rPr>
-          <w:rFonts w:ascii="Segoe UI" w:hAnsi="Segoe UI" w:cs="Segoe UI"/>
-          <w:b/>
-          <w:bCs/>
-        </w:rPr>
-      </w:pPr>
-    </w:p>
-    <w:p>
-      <w:pPr>
-        <w:rPr>
-          <w:rFonts w:ascii="Segoe UI" w:hAnsi="Segoe UI" w:cs="Segoe UI"/>
-          <w:b/>
-          <w:bCs/>
-        </w:rPr>
-      </w:pPr>
-    </w:p>
-    <w:p>
-      <w:pPr>
-        <w:rPr>
-          <w:rFonts w:ascii="Segoe UI" w:hAnsi="Segoe UI" w:cs="Segoe UI"/>
-          <w:b/>
-          <w:bCs/>
-        </w:rPr>
-      </w:pPr>
-      <w:r>
-        <w:rPr>
-          <w:rFonts w:ascii="Segoe UI" w:hAnsi="Segoe UI" w:cs="Segoe UI"/>
-          <w:b/>
-          <w:bCs/>
-        </w:rPr>
-        <w:t xml:space="preserve">v. Storytelling: How is the reader guided through the </w:t>
-      </w:r>
-      <w:proofErr w:type="spellStart"/>
-      <w:r>
-        <w:rPr>
-          <w:rFonts w:ascii="Segoe UI" w:hAnsi="Segoe UI" w:cs="Segoe UI"/>
-          <w:b/>
-          <w:bCs/>
-        </w:rPr>
-        <w:t>visualisation</w:t>
-      </w:r>
-      <w:proofErr w:type="spellEnd"/>
-      <w:r>
-        <w:rPr>
-          <w:rFonts w:ascii="Segoe UI" w:hAnsi="Segoe UI" w:cs="Segoe UI"/>
-          <w:b/>
-          <w:bCs/>
-        </w:rPr>
-        <w:t xml:space="preserve"> by</w:t>
-      </w:r>
-    </w:p>
-    <w:p>
-      <w:pPr>
-        <w:rPr>
-          <w:rFonts w:ascii="Segoe UI" w:hAnsi="Segoe UI" w:cs="Segoe UI"/>
-          <w:b/>
-          <w:bCs/>
-        </w:rPr>
-      </w:pPr>
-      <w:r>
-        <w:rPr>
-          <w:rFonts w:ascii="Segoe UI" w:hAnsi="Segoe UI" w:cs="Segoe UI"/>
-          <w:b/>
-          <w:bCs/>
-        </w:rPr>
-        <w:t>using annotations and other means.</w:t>
-      </w:r>
+    </w:p>
+    <w:p>
+      <w:pPr>
+        <w:rPr>
+          <w:rFonts w:ascii="Segoe UI" w:hAnsi="Segoe UI" w:cs="Segoe UI"/>
+          <w:b/>
+          <w:bCs/>
+        </w:rPr>
+      </w:pPr>
+    </w:p>
+    <w:p>
+      <w:pPr>
+        <w:rPr>
+          <w:rFonts w:ascii="Segoe UI" w:hAnsi="Segoe UI" w:cs="Segoe UI"/>
+          <w:b/>
+          <w:bCs/>
+        </w:rPr>
+      </w:pPr>
+    </w:p>
+    <w:p>
+      <w:pPr>
+        <w:rPr>
+          <w:rFonts w:ascii="Segoe UI" w:hAnsi="Segoe UI" w:cs="Segoe UI"/>
+          <w:b/>
+          <w:bCs/>
+        </w:rPr>
+      </w:pPr>
+    </w:p>
+    <w:p>
+      <w:pPr>
+        <w:rPr>
+          <w:rFonts w:ascii="Segoe UI" w:hAnsi="Segoe UI" w:cs="Segoe UI"/>
+          <w:b/>
+          <w:bCs/>
+        </w:rPr>
+      </w:pPr>
+    </w:p>
+    <w:p>
+      <w:pPr>
+        <w:rPr>
+          <w:rFonts w:ascii="Segoe UI" w:hAnsi="Segoe UI" w:cs="Segoe UI"/>
+          <w:b/>
+          <w:bCs/>
+        </w:rPr>
+      </w:pPr>
+    </w:p>
+    <w:p>
+      <w:pPr>
+        <w:rPr>
+          <w:rFonts w:ascii="Segoe UI" w:hAnsi="Segoe UI" w:cs="Segoe UI"/>
+          <w:b/>
+          <w:bCs/>
+        </w:rPr>
+      </w:pPr>
+    </w:p>
+    <w:p>
+      <w:pPr>
+        <w:rPr>
+          <w:rFonts w:ascii="Segoe UI" w:hAnsi="Segoe UI" w:cs="Segoe UI"/>
+          <w:b/>
+          <w:bCs/>
+        </w:rPr>
+      </w:pPr>
+      <w:r>
+        <w:rPr>
+          <w:rFonts w:ascii="Segoe UI" w:hAnsi="Segoe UI" w:cs="Segoe UI"/>
+          <w:b/>
+          <w:bCs/>
+        </w:rPr>
+        <w:t xml:space="preserve">iii. Figure-ground: </w:t>
+      </w:r>
+    </w:p>
+    <w:p>
+      <w:pPr>
+        <w:spacing w:before="100" w:beforeAutospacing="1" w:after="100" w:afterAutospacing="1" w:line="240" w:lineRule="auto"/>
+        <w:rPr>
+          <w:rFonts w:ascii="Segoe UI" w:eastAsia="Times New Roman" w:hAnsi="Segoe UI" w:cs="Segoe UI"/>
+        </w:rPr>
+      </w:pPr>
+      <w:r>
+        <w:rPr>
+          <w:rFonts w:ascii="Segoe UI" w:eastAsia="Times New Roman" w:hAnsi="Segoe UI" w:cs="Segoe UI"/>
+        </w:rPr>
+        <w:t>Important text is boldened</w:t>
+      </w:r>
+      <w:r>
+        <w:rPr>
+          <w:rFonts w:ascii="Segoe UI" w:eastAsia="Times New Roman" w:hAnsi="Segoe UI" w:cs="Segoe UI"/>
+        </w:rPr>
+        <w:t xml:space="preserve"> at different levels, dependent on text hierarchy</w:t>
+      </w:r>
+      <w:r>
+        <w:rPr>
+          <w:rFonts w:ascii="Segoe UI" w:eastAsia="Times New Roman" w:hAnsi="Segoe UI" w:cs="Segoe UI"/>
+        </w:rPr>
+        <w:t xml:space="preserve">, and also has larger text size, to show greater emphasis. </w:t>
+      </w:r>
+    </w:p>
+    <w:p>
+      <w:pPr>
+        <w:spacing w:before="100" w:beforeAutospacing="1" w:after="100" w:afterAutospacing="1" w:line="240" w:lineRule="auto"/>
+        <w:rPr>
+          <w:rFonts w:ascii="Segoe UI" w:eastAsia="Times New Roman" w:hAnsi="Segoe UI" w:cs="Segoe UI"/>
+        </w:rPr>
+      </w:pPr>
+      <w:r>
+        <w:rPr>
+          <w:rFonts w:ascii="Segoe UI" w:eastAsia="Times New Roman" w:hAnsi="Segoe UI" w:cs="Segoe UI"/>
+        </w:rPr>
+        <w:lastRenderedPageBreak/>
+        <w:t>Subtitles have a black-color container that separates each idiom component and accompanying text from each other.</w:t>
+      </w:r>
+    </w:p>
+    <w:p>
+      <w:pPr>
+        <w:spacing w:before="100" w:beforeAutospacing="1" w:after="100" w:afterAutospacing="1" w:line="240" w:lineRule="auto"/>
+        <w:rPr>
+          <w:rFonts w:ascii="Segoe UI" w:eastAsia="Times New Roman" w:hAnsi="Segoe UI" w:cs="Segoe UI"/>
+        </w:rPr>
+      </w:pPr>
+      <w:r>
+        <w:rPr>
+          <w:rFonts w:ascii="Segoe UI" w:eastAsia="Times New Roman" w:hAnsi="Segoe UI" w:cs="Segoe UI"/>
+        </w:rPr>
+        <w:t>Text annotation with white color has great figure-ground with the darker colors of the streamgraph area mark for United States and Russia.</w:t>
+      </w:r>
+    </w:p>
+    <w:p>
+      <w:pPr>
+        <w:spacing w:before="100" w:beforeAutospacing="1" w:after="100" w:afterAutospacing="1" w:line="240" w:lineRule="auto"/>
+        <w:rPr>
+          <w:rFonts w:ascii="Segoe UI" w:eastAsia="Times New Roman" w:hAnsi="Segoe UI" w:cs="Segoe UI"/>
+        </w:rPr>
+      </w:pPr>
+      <w:r>
+        <w:rPr>
+          <w:rFonts w:ascii="Segoe UI" w:eastAsia="Times New Roman" w:hAnsi="Segoe UI" w:cs="Segoe UI"/>
+        </w:rPr>
+        <w:t>R</w:t>
+      </w:r>
+      <w:r>
+        <w:rPr>
+          <w:rFonts w:ascii="Segoe UI" w:eastAsia="Times New Roman" w:hAnsi="Segoe UI" w:cs="Segoe UI"/>
+        </w:rPr>
+        <w:t>adial plot’s legend</w:t>
+      </w:r>
+      <w:r>
+        <w:rPr>
+          <w:rFonts w:ascii="Segoe UI" w:eastAsia="Times New Roman" w:hAnsi="Segoe UI" w:cs="Segoe UI"/>
+        </w:rPr>
+        <w:t xml:space="preserve"> has subtle figure-ground in the energy types that have a mortality rate too low to be measured, have a color label of grey, these are the most harmless energies in terms of mortality rate.</w:t>
+      </w:r>
+    </w:p>
+    <w:p>
+      <w:pPr>
+        <w:rPr>
+          <w:rFonts w:ascii="Segoe UI" w:hAnsi="Segoe UI" w:cs="Segoe UI"/>
+          <w:b/>
+          <w:bCs/>
+        </w:rPr>
+      </w:pPr>
+    </w:p>
+    <w:p>
+      <w:pPr>
+        <w:rPr>
+          <w:rFonts w:ascii="Segoe UI" w:hAnsi="Segoe UI" w:cs="Segoe UI"/>
+          <w:b/>
+          <w:bCs/>
+        </w:rPr>
+      </w:pPr>
+      <w:r>
+        <w:rPr>
+          <w:rFonts w:ascii="Segoe UI" w:hAnsi="Segoe UI" w:cs="Segoe UI"/>
+          <w:b/>
+          <w:bCs/>
+        </w:rPr>
+        <w:t xml:space="preserve">iv. Typography: </w:t>
+      </w:r>
+    </w:p>
+    <w:p>
+      <w:pPr>
+        <w:rPr>
+          <w:rFonts w:ascii="Segoe UI" w:hAnsi="Segoe UI" w:cs="Segoe UI"/>
+        </w:rPr>
+      </w:pPr>
+      <w:r>
+        <w:rPr>
+          <w:rFonts w:ascii="Segoe UI" w:hAnsi="Segoe UI" w:cs="Segoe UI"/>
+        </w:rPr>
+        <w:t>All of the text elements use sans-serif font, due to cleanliness and also due to the topic being of a scientific nature.</w:t>
+      </w:r>
+    </w:p>
+    <w:p>
+      <w:pPr>
+        <w:rPr>
+          <w:rFonts w:ascii="Segoe UI" w:hAnsi="Segoe UI" w:cs="Segoe UI"/>
+        </w:rPr>
+      </w:pPr>
+      <w:r>
+        <w:rPr>
+          <w:rFonts w:ascii="Segoe UI" w:hAnsi="Segoe UI" w:cs="Segoe UI"/>
+        </w:rPr>
+        <w:t xml:space="preserve">Title, subtitle and body text all use the same typeface, </w:t>
+      </w:r>
+      <w:r>
+        <w:rPr>
+          <w:rFonts w:ascii="Segoe UI" w:hAnsi="Segoe UI" w:cs="Segoe UI"/>
+        </w:rPr>
+        <w:t xml:space="preserve">Source Sans </w:t>
+      </w:r>
+      <w:r>
+        <w:rPr>
+          <w:rFonts w:ascii="Segoe UI" w:hAnsi="Segoe UI" w:cs="Segoe UI"/>
+        </w:rPr>
+        <w:t>Pro</w:t>
+      </w:r>
+    </w:p>
+    <w:p>
+      <w:pPr>
+        <w:rPr>
+          <w:rFonts w:ascii="Segoe UI" w:hAnsi="Segoe UI" w:cs="Segoe UI"/>
+        </w:rPr>
+      </w:pPr>
+      <w:r>
+        <w:rPr>
+          <w:rFonts w:ascii="Segoe UI" w:hAnsi="Segoe UI" w:cs="Segoe UI"/>
+        </w:rPr>
+        <w:t>Any text or labels that is bound to idioms use</w:t>
+      </w:r>
+      <w:r>
+        <w:rPr>
+          <w:rFonts w:ascii="Segoe UI" w:hAnsi="Segoe UI" w:cs="Segoe UI"/>
+        </w:rPr>
+        <w:t xml:space="preserve"> </w:t>
+      </w:r>
+      <w:r>
+        <w:rPr>
+          <w:rFonts w:ascii="Segoe UI" w:hAnsi="Segoe UI" w:cs="Segoe UI"/>
+        </w:rPr>
+        <w:t xml:space="preserve">the built-in vega lite </w:t>
+      </w:r>
+      <w:r>
+        <w:rPr>
+          <w:rFonts w:ascii="Segoe UI" w:hAnsi="Segoe UI" w:cs="Segoe UI"/>
+        </w:rPr>
+        <w:t xml:space="preserve">typeface as that seems to me, the most natural </w:t>
+      </w:r>
+      <w:r>
+        <w:rPr>
+          <w:rFonts w:ascii="Segoe UI" w:hAnsi="Segoe UI" w:cs="Segoe UI"/>
+        </w:rPr>
+        <w:t xml:space="preserve">typeface </w:t>
+      </w:r>
+      <w:r>
+        <w:rPr>
+          <w:rFonts w:ascii="Segoe UI" w:hAnsi="Segoe UI" w:cs="Segoe UI"/>
+        </w:rPr>
+        <w:t>for the vega-lite charts.</w:t>
+      </w:r>
+    </w:p>
+    <w:p>
+      <w:pPr>
+        <w:rPr>
+          <w:rFonts w:ascii="Segoe UI" w:hAnsi="Segoe UI" w:cs="Segoe UI"/>
+        </w:rPr>
+      </w:pPr>
+      <w:r>
+        <w:rPr>
+          <w:rFonts w:ascii="Segoe UI" w:hAnsi="Segoe UI" w:cs="Segoe UI"/>
+        </w:rPr>
+        <w:t>A text hierarchy is imposed by the boldening and variance in size of text, more notably, the important points in the body text is also boldened to highlight key facts.</w:t>
+      </w:r>
+    </w:p>
+    <w:p>
+      <w:pPr>
+        <w:rPr>
+          <w:rFonts w:ascii="Segoe UI" w:hAnsi="Segoe UI" w:cs="Segoe UI"/>
+          <w:b/>
+          <w:bCs/>
+        </w:rPr>
+      </w:pPr>
+    </w:p>
+    <w:p>
+      <w:pPr>
+        <w:rPr>
+          <w:rFonts w:ascii="Segoe UI" w:hAnsi="Segoe UI" w:cs="Segoe UI"/>
+          <w:b/>
+          <w:bCs/>
+        </w:rPr>
+      </w:pPr>
+      <w:r>
+        <w:rPr>
+          <w:rFonts w:ascii="Segoe UI" w:hAnsi="Segoe UI" w:cs="Segoe UI"/>
+          <w:b/>
+          <w:bCs/>
+        </w:rPr>
+        <w:t xml:space="preserve">v. Storytelling: </w:t>
+      </w:r>
+    </w:p>
+    <w:p>
+      <w:pPr>
+        <w:spacing w:before="100" w:beforeAutospacing="1" w:after="100" w:afterAutospacing="1" w:line="240" w:lineRule="auto"/>
+        <w:rPr>
+          <w:rFonts w:ascii="Segoe UI" w:eastAsia="Times New Roman" w:hAnsi="Segoe UI" w:cs="Segoe UI"/>
+        </w:rPr>
+      </w:pPr>
+      <w:r>
+        <w:rPr>
+          <w:rFonts w:ascii="Segoe UI" w:eastAsia="Times New Roman" w:hAnsi="Segoe UI" w:cs="Segoe UI"/>
+        </w:rPr>
+        <w:t>The scrollytelling principle is applied due to the layout of the visualization, so reading direction is top-down.</w:t>
+      </w:r>
+      <w:r>
+        <w:rPr>
+          <w:rFonts w:ascii="Segoe UI" w:eastAsia="Times New Roman" w:hAnsi="Segoe UI" w:cs="Segoe UI"/>
+        </w:rPr>
+        <w:t xml:space="preserve"> The layout is as depicted earlier. </w:t>
+      </w:r>
+    </w:p>
+    <w:p>
+      <w:pPr>
+        <w:rPr>
+          <w:rFonts w:ascii="Segoe UI" w:hAnsi="Segoe UI" w:cs="Segoe UI"/>
+          <w:b/>
+          <w:bCs/>
+        </w:rPr>
+      </w:pPr>
+      <w:r>
+        <w:rPr>
+          <w:rFonts w:ascii="Segoe UI" w:eastAsia="Times New Roman" w:hAnsi="Segoe UI" w:cs="Segoe UI"/>
+        </w:rPr>
+        <w:t>Subtitle and their respective containers gives a clear breakdown and separation of focus from the whole picture down to the finer details.</w:t>
+      </w:r>
+    </w:p>
+    <w:p>
+      <w:pPr>
+        <w:rPr>
+          <w:rFonts w:ascii="Segoe UI" w:hAnsi="Segoe UI" w:cs="Segoe UI"/>
+          <w:b/>
+          <w:bCs/>
+        </w:rPr>
+      </w:pPr>
+    </w:p>
+    <w:p>
+      <w:pPr>
+        <w:rPr>
+          <w:rFonts w:ascii="Segoe UI" w:hAnsi="Segoe UI" w:cs="Segoe UI"/>
+          <w:b/>
+          <w:bCs/>
+        </w:rPr>
+      </w:pPr>
+    </w:p>
+    <w:p>
+      <w:pPr>
+        <w:rPr>
+          <w:rFonts w:ascii="Segoe UI" w:hAnsi="Segoe UI" w:cs="Segoe UI"/>
+          <w:b/>
+          <w:bCs/>
+        </w:rPr>
+      </w:pPr>
+    </w:p>
+    <w:p>
+      <w:pPr>
+        <w:rPr>
+          <w:rFonts w:ascii="Segoe UI" w:hAnsi="Segoe UI" w:cs="Segoe UI"/>
+          <w:b/>
+          <w:bCs/>
+        </w:rPr>
+      </w:pPr>
     </w:p>
     <w:p>
       <w:pPr>
@@ -1751,13 +1755,7 @@
         <w:rPr>
           <w:rFonts w:ascii="Segoe UI" w:hAnsi="Segoe UI" w:cs="Segoe UI"/>
         </w:rPr>
-        <w:t xml:space="preserve"> Nuclear Reactor and frequency (1st idiom)</w:t>
-      </w:r>
-      <w:r>
-        <w:rPr>
-          <w:rFonts w:ascii="Segoe UI" w:hAnsi="Segoe UI" w:cs="Segoe UI"/>
-        </w:rPr>
-        <w:t xml:space="preserve"> </w:t>
+        <w:t xml:space="preserve"> Nuclear Reactor and frequency (1st idiom) </w:t>
       </w:r>
       <w:sdt>
         <w:sdtPr>
@@ -1767,6 +1765,7 @@
           <w:id w:val="-1384170133"/>
           <w:citation/>
         </w:sdtPr>
+        <w:sdtEndPr/>
         <w:sdtContent>
           <w:r>
             <w:rPr>
@@ -1808,7 +1807,7 @@
           <w:rFonts w:ascii="Segoe UI" w:hAnsi="Segoe UI" w:cs="Segoe UI"/>
         </w:rPr>
       </w:pPr>
-      <w:hyperlink r:id="rId8" w:history="1">
+      <w:hyperlink r:id="rId10" w:history="1">
         <w:r>
           <w:rPr>
             <w:rStyle w:val="Hyperlink"/>
@@ -1850,6 +1849,7 @@
           <w:id w:val="128906842"/>
           <w:citation/>
         </w:sdtPr>
+        <w:sdtEndPr/>
         <w:sdtContent>
           <w:r>
             <w:rPr>
@@ -1891,27 +1891,13 @@
           <w:rFonts w:ascii="Segoe UI" w:hAnsi="Segoe UI" w:cs="Segoe UI"/>
         </w:rPr>
       </w:pPr>
-      <w:hyperlink r:id="rId9" w:history="1">
+      <w:hyperlink r:id="rId11" w:history="1">
         <w:r>
           <w:rPr>
             <w:rStyle w:val="Hyperlink"/>
             <w:rFonts w:ascii="Segoe UI" w:hAnsi="Segoe UI" w:cs="Segoe UI"/>
           </w:rPr>
-          <w:t>https://ourworldind</w:t>
-        </w:r>
-        <w:r>
-          <w:rPr>
-            <w:rStyle w:val="Hyperlink"/>
-            <w:rFonts w:ascii="Segoe UI" w:hAnsi="Segoe UI" w:cs="Segoe UI"/>
-          </w:rPr>
-          <w:t>a</w:t>
-        </w:r>
-        <w:r>
-          <w:rPr>
-            <w:rStyle w:val="Hyperlink"/>
-            <w:rFonts w:ascii="Segoe UI" w:hAnsi="Segoe UI" w:cs="Segoe UI"/>
-          </w:rPr>
-          <w:t>ta.org/nuclear-energy</w:t>
+          <w:t>https://ourworldindata.org/nuclear-energy</w:t>
         </w:r>
       </w:hyperlink>
     </w:p>
@@ -1941,6 +1927,7 @@
           <w:id w:val="-1168015686"/>
           <w:citation/>
         </w:sdtPr>
+        <w:sdtEndPr/>
         <w:sdtContent>
           <w:r>
             <w:rPr>
@@ -1982,27 +1969,13 @@
           <w:rFonts w:ascii="Segoe UI" w:hAnsi="Segoe UI" w:cs="Segoe UI"/>
         </w:rPr>
       </w:pPr>
-      <w:hyperlink r:id="rId10" w:history="1">
+      <w:hyperlink r:id="rId12" w:history="1">
         <w:r>
           <w:rPr>
             <w:rStyle w:val="Hyperlink"/>
             <w:rFonts w:ascii="Segoe UI" w:hAnsi="Segoe UI" w:cs="Segoe UI"/>
           </w:rPr>
-          <w:t>https://data.world/dat</w:t>
-        </w:r>
-        <w:r>
-          <w:rPr>
-            <w:rStyle w:val="Hyperlink"/>
-            <w:rFonts w:ascii="Segoe UI" w:hAnsi="Segoe UI" w:cs="Segoe UI"/>
-          </w:rPr>
-          <w:t>a</w:t>
-        </w:r>
-        <w:r>
-          <w:rPr>
-            <w:rStyle w:val="Hyperlink"/>
-            <w:rFonts w:ascii="Segoe UI" w:hAnsi="Segoe UI" w:cs="Segoe UI"/>
-          </w:rPr>
-          <w:t>graver/nuclear-warheads-per-country</w:t>
+          <w:t>https://data.world/datagraver/nuclear-warheads-per-country</w:t>
         </w:r>
       </w:hyperlink>
     </w:p>
@@ -2038,6 +2011,7 @@
           <w:id w:val="-453022458"/>
           <w:citation/>
         </w:sdtPr>
+        <w:sdtEndPr/>
         <w:sdtContent>
           <w:r>
             <w:rPr>
@@ -2079,7 +2053,7 @@
           <w:rFonts w:ascii="Segoe UI" w:hAnsi="Segoe UI" w:cs="Segoe UI"/>
         </w:rPr>
       </w:pPr>
-      <w:hyperlink r:id="rId11" w:history="1">
+      <w:hyperlink r:id="rId13" w:history="1">
         <w:r>
           <w:rPr>
             <w:rStyle w:val="Hyperlink"/>
@@ -2148,7 +2122,7 @@
           <w:rFonts w:ascii="Segoe UI" w:hAnsi="Segoe UI" w:cs="Segoe UI"/>
         </w:rPr>
       </w:pPr>
-      <w:hyperlink r:id="rId12" w:history="1">
+      <w:hyperlink r:id="rId14" w:anchor=":~:text=Albert%20Einstein%20is%20often%20quoted,fought%20with%20sticks%20and%20stones%22" w:history="1">
         <w:r>
           <w:rPr>
             <w:rStyle w:val="Hyperlink"/>
@@ -2203,16 +2177,73 @@
       <w:pPr>
         <w:rPr>
           <w:rFonts w:ascii="Segoe UI" w:hAnsi="Segoe UI" w:cs="Segoe UI"/>
-          <w:b/>
-          <w:bCs/>
-        </w:rPr>
-      </w:pPr>
-      <w:r>
-        <w:rPr>
-          <w:rFonts w:ascii="Segoe UI" w:hAnsi="Segoe UI" w:cs="Segoe UI"/>
-          <w:b/>
-          <w:bCs/>
-        </w:rPr>
+        </w:rPr>
+      </w:pPr>
+    </w:p>
+    <w:p>
+      <w:pPr>
+        <w:rPr>
+          <w:rFonts w:ascii="Segoe UI" w:hAnsi="Segoe UI" w:cs="Segoe UI"/>
+        </w:rPr>
+      </w:pPr>
+    </w:p>
+    <w:p>
+      <w:pPr>
+        <w:rPr>
+          <w:rFonts w:ascii="Segoe UI" w:hAnsi="Segoe UI" w:cs="Segoe UI"/>
+        </w:rPr>
+      </w:pPr>
+    </w:p>
+    <w:p>
+      <w:pPr>
+        <w:rPr>
+          <w:rFonts w:ascii="Segoe UI" w:hAnsi="Segoe UI" w:cs="Segoe UI"/>
+        </w:rPr>
+      </w:pPr>
+    </w:p>
+    <w:p>
+      <w:pPr>
+        <w:rPr>
+          <w:rFonts w:ascii="Segoe UI" w:hAnsi="Segoe UI" w:cs="Segoe UI"/>
+        </w:rPr>
+      </w:pPr>
+    </w:p>
+    <w:p>
+      <w:pPr>
+        <w:rPr>
+          <w:rFonts w:ascii="Segoe UI" w:hAnsi="Segoe UI" w:cs="Segoe UI"/>
+        </w:rPr>
+      </w:pPr>
+    </w:p>
+    <w:p>
+      <w:pPr>
+        <w:rPr>
+          <w:rFonts w:ascii="Segoe UI" w:hAnsi="Segoe UI" w:cs="Segoe UI"/>
+        </w:rPr>
+      </w:pPr>
+    </w:p>
+    <w:p>
+      <w:pPr>
+        <w:rPr>
+          <w:rFonts w:ascii="Segoe UI" w:hAnsi="Segoe UI" w:cs="Segoe UI"/>
+        </w:rPr>
+      </w:pPr>
+    </w:p>
+    <w:p>
+      <w:pPr>
+        <w:rPr>
+          <w:rFonts w:ascii="Segoe UI" w:hAnsi="Segoe UI" w:cs="Segoe UI"/>
+          <w:b/>
+          <w:bCs/>
+        </w:rPr>
+      </w:pPr>
+      <w:r>
+        <w:rPr>
+          <w:rFonts w:ascii="Segoe UI" w:hAnsi="Segoe UI" w:cs="Segoe UI"/>
+          <w:b/>
+          <w:bCs/>
+        </w:rPr>
+        <w:lastRenderedPageBreak/>
         <w:t xml:space="preserve">g. Appendix </w:t>
       </w:r>
       <w:r>
@@ -2222,6 +2253,360 @@
           <w:bCs/>
         </w:rPr>
         <w:t>(5DS)</w:t>
+      </w:r>
+    </w:p>
+    <w:p>
+      <w:pPr>
+        <w:rPr>
+          <w:rFonts w:ascii="Segoe UI" w:hAnsi="Segoe UI" w:cs="Segoe UI"/>
+          <w:b/>
+          <w:bCs/>
+        </w:rPr>
+      </w:pPr>
+      <w:r>
+        <w:rPr>
+          <w:rFonts w:ascii="Segoe UI" w:hAnsi="Segoe UI" w:cs="Segoe UI"/>
+          <w:noProof/>
+        </w:rPr>
+        <w:drawing>
+          <wp:inline distT="0" distB="0" distL="0" distR="0" wp14:anchorId="0FDB19B2" wp14:editId="6A7E07AD">
+            <wp:extent cx="4657769" cy="7887694"/>
+            <wp:effectExtent l="0" t="0" r="0" b="0"/>
+            <wp:docPr id="3" name="Picture 3"/>
+            <wp:cNvGraphicFramePr>
+              <a:graphicFrameLocks xmlns:a="http://schemas.openxmlformats.org/drawingml/2006/main" noChangeAspect="1"/>
+            </wp:cNvGraphicFramePr>
+            <a:graphic xmlns:a="http://schemas.openxmlformats.org/drawingml/2006/main">
+              <a:graphicData uri="http://schemas.openxmlformats.org/drawingml/2006/picture">
+                <pic:pic xmlns:pic="http://schemas.openxmlformats.org/drawingml/2006/picture">
+                  <pic:nvPicPr>
+                    <pic:cNvPr id="0" name="Picture 2"/>
+                    <pic:cNvPicPr>
+                      <a:picLocks noChangeAspect="1" noChangeArrowheads="1"/>
+                    </pic:cNvPicPr>
+                  </pic:nvPicPr>
+                  <pic:blipFill>
+                    <a:blip r:embed="rId15" cstate="print">
+                      <a:extLst>
+                        <a:ext uri="{28A0092B-C50C-407E-A947-70E740481C1C}">
+                          <a14:useLocalDpi xmlns:a14="http://schemas.microsoft.com/office/drawing/2010/main" val="0"/>
+                        </a:ext>
+                      </a:extLst>
+                    </a:blip>
+                    <a:srcRect/>
+                    <a:stretch>
+                      <a:fillRect/>
+                    </a:stretch>
+                  </pic:blipFill>
+                  <pic:spPr bwMode="auto">
+                    <a:xfrm>
+                      <a:off x="0" y="0"/>
+                      <a:ext cx="4660597" cy="7892483"/>
+                    </a:xfrm>
+                    <a:prstGeom prst="rect">
+                      <a:avLst/>
+                    </a:prstGeom>
+                    <a:noFill/>
+                    <a:ln>
+                      <a:noFill/>
+                    </a:ln>
+                  </pic:spPr>
+                </pic:pic>
+              </a:graphicData>
+            </a:graphic>
+          </wp:inline>
+        </w:drawing>
+      </w:r>
+    </w:p>
+    <w:p>
+      <w:pPr>
+        <w:rPr>
+          <w:rFonts w:ascii="Segoe UI" w:hAnsi="Segoe UI" w:cs="Segoe UI"/>
+          <w:b/>
+          <w:bCs/>
+        </w:rPr>
+      </w:pPr>
+      <w:r>
+        <w:rPr>
+          <w:rFonts w:ascii="Segoe UI" w:hAnsi="Segoe UI" w:cs="Segoe UI"/>
+          <w:b/>
+          <w:bCs/>
+          <w:noProof/>
+        </w:rPr>
+        <w:lastRenderedPageBreak/>
+        <w:drawing>
+          <wp:inline distT="0" distB="0" distL="0" distR="0" wp14:anchorId="43BC0393" wp14:editId="34EAD10D">
+            <wp:extent cx="5478145" cy="7744460"/>
+            <wp:effectExtent l="0" t="0" r="8255" b="8890"/>
+            <wp:docPr id="4" name="Picture 4"/>
+            <wp:cNvGraphicFramePr>
+              <a:graphicFrameLocks xmlns:a="http://schemas.openxmlformats.org/drawingml/2006/main" noChangeAspect="1"/>
+            </wp:cNvGraphicFramePr>
+            <a:graphic xmlns:a="http://schemas.openxmlformats.org/drawingml/2006/main">
+              <a:graphicData uri="http://schemas.openxmlformats.org/drawingml/2006/picture">
+                <pic:pic xmlns:pic="http://schemas.openxmlformats.org/drawingml/2006/picture">
+                  <pic:nvPicPr>
+                    <pic:cNvPr id="0" name="Picture 3"/>
+                    <pic:cNvPicPr>
+                      <a:picLocks noChangeAspect="1" noChangeArrowheads="1"/>
+                    </pic:cNvPicPr>
+                  </pic:nvPicPr>
+                  <pic:blipFill>
+                    <a:blip r:embed="rId16" cstate="print">
+                      <a:extLst>
+                        <a:ext uri="{28A0092B-C50C-407E-A947-70E740481C1C}">
+                          <a14:useLocalDpi xmlns:a14="http://schemas.microsoft.com/office/drawing/2010/main" val="0"/>
+                        </a:ext>
+                      </a:extLst>
+                    </a:blip>
+                    <a:srcRect/>
+                    <a:stretch>
+                      <a:fillRect/>
+                    </a:stretch>
+                  </pic:blipFill>
+                  <pic:spPr bwMode="auto">
+                    <a:xfrm>
+                      <a:off x="0" y="0"/>
+                      <a:ext cx="5478145" cy="7744460"/>
+                    </a:xfrm>
+                    <a:prstGeom prst="rect">
+                      <a:avLst/>
+                    </a:prstGeom>
+                    <a:noFill/>
+                    <a:ln>
+                      <a:noFill/>
+                    </a:ln>
+                  </pic:spPr>
+                </pic:pic>
+              </a:graphicData>
+            </a:graphic>
+          </wp:inline>
+        </w:drawing>
+      </w:r>
+    </w:p>
+    <w:p>
+      <w:pPr>
+        <w:rPr>
+          <w:rFonts w:ascii="Segoe UI" w:hAnsi="Segoe UI" w:cs="Segoe UI"/>
+          <w:b/>
+          <w:bCs/>
+        </w:rPr>
+      </w:pPr>
+    </w:p>
+    <w:p>
+      <w:pPr>
+        <w:rPr>
+          <w:rFonts w:ascii="Segoe UI" w:hAnsi="Segoe UI" w:cs="Segoe UI"/>
+          <w:b/>
+          <w:bCs/>
+        </w:rPr>
+      </w:pPr>
+      <w:r>
+        <w:rPr>
+          <w:rFonts w:ascii="Segoe UI" w:hAnsi="Segoe UI" w:cs="Segoe UI"/>
+          <w:b/>
+          <w:bCs/>
+          <w:noProof/>
+        </w:rPr>
+        <w:lastRenderedPageBreak/>
+        <w:drawing>
+          <wp:inline distT="0" distB="0" distL="0" distR="0" wp14:anchorId="4E1CD2E2" wp14:editId="00FE62F0">
+            <wp:extent cx="5478145" cy="7744460"/>
+            <wp:effectExtent l="0" t="0" r="8255" b="8890"/>
+            <wp:docPr id="5" name="Picture 5"/>
+            <wp:cNvGraphicFramePr>
+              <a:graphicFrameLocks xmlns:a="http://schemas.openxmlformats.org/drawingml/2006/main" noChangeAspect="1"/>
+            </wp:cNvGraphicFramePr>
+            <a:graphic xmlns:a="http://schemas.openxmlformats.org/drawingml/2006/main">
+              <a:graphicData uri="http://schemas.openxmlformats.org/drawingml/2006/picture">
+                <pic:pic xmlns:pic="http://schemas.openxmlformats.org/drawingml/2006/picture">
+                  <pic:nvPicPr>
+                    <pic:cNvPr id="0" name="Picture 4"/>
+                    <pic:cNvPicPr>
+                      <a:picLocks noChangeAspect="1" noChangeArrowheads="1"/>
+                    </pic:cNvPicPr>
+                  </pic:nvPicPr>
+                  <pic:blipFill>
+                    <a:blip r:embed="rId17" cstate="print">
+                      <a:extLst>
+                        <a:ext uri="{28A0092B-C50C-407E-A947-70E740481C1C}">
+                          <a14:useLocalDpi xmlns:a14="http://schemas.microsoft.com/office/drawing/2010/main" val="0"/>
+                        </a:ext>
+                      </a:extLst>
+                    </a:blip>
+                    <a:srcRect/>
+                    <a:stretch>
+                      <a:fillRect/>
+                    </a:stretch>
+                  </pic:blipFill>
+                  <pic:spPr bwMode="auto">
+                    <a:xfrm>
+                      <a:off x="0" y="0"/>
+                      <a:ext cx="5478145" cy="7744460"/>
+                    </a:xfrm>
+                    <a:prstGeom prst="rect">
+                      <a:avLst/>
+                    </a:prstGeom>
+                    <a:noFill/>
+                    <a:ln>
+                      <a:noFill/>
+                    </a:ln>
+                  </pic:spPr>
+                </pic:pic>
+              </a:graphicData>
+            </a:graphic>
+          </wp:inline>
+        </w:drawing>
+      </w:r>
+    </w:p>
+    <w:p>
+      <w:pPr>
+        <w:rPr>
+          <w:rFonts w:ascii="Segoe UI" w:hAnsi="Segoe UI" w:cs="Segoe UI"/>
+          <w:b/>
+          <w:bCs/>
+        </w:rPr>
+      </w:pPr>
+    </w:p>
+    <w:p>
+      <w:pPr>
+        <w:rPr>
+          <w:rFonts w:ascii="Segoe UI" w:hAnsi="Segoe UI" w:cs="Segoe UI"/>
+          <w:b/>
+          <w:bCs/>
+        </w:rPr>
+      </w:pPr>
+      <w:r>
+        <w:rPr>
+          <w:rFonts w:ascii="Segoe UI" w:hAnsi="Segoe UI" w:cs="Segoe UI"/>
+          <w:b/>
+          <w:bCs/>
+          <w:noProof/>
+        </w:rPr>
+        <w:lastRenderedPageBreak/>
+        <w:drawing>
+          <wp:inline distT="0" distB="0" distL="0" distR="0" wp14:anchorId="6C3A8423" wp14:editId="5399CADA">
+            <wp:extent cx="5478145" cy="7744460"/>
+            <wp:effectExtent l="0" t="0" r="8255" b="8890"/>
+            <wp:docPr id="6" name="Picture 6"/>
+            <wp:cNvGraphicFramePr>
+              <a:graphicFrameLocks xmlns:a="http://schemas.openxmlformats.org/drawingml/2006/main" noChangeAspect="1"/>
+            </wp:cNvGraphicFramePr>
+            <a:graphic xmlns:a="http://schemas.openxmlformats.org/drawingml/2006/main">
+              <a:graphicData uri="http://schemas.openxmlformats.org/drawingml/2006/picture">
+                <pic:pic xmlns:pic="http://schemas.openxmlformats.org/drawingml/2006/picture">
+                  <pic:nvPicPr>
+                    <pic:cNvPr id="0" name="Picture 5"/>
+                    <pic:cNvPicPr>
+                      <a:picLocks noChangeAspect="1" noChangeArrowheads="1"/>
+                    </pic:cNvPicPr>
+                  </pic:nvPicPr>
+                  <pic:blipFill>
+                    <a:blip r:embed="rId18" cstate="print">
+                      <a:extLst>
+                        <a:ext uri="{28A0092B-C50C-407E-A947-70E740481C1C}">
+                          <a14:useLocalDpi xmlns:a14="http://schemas.microsoft.com/office/drawing/2010/main" val="0"/>
+                        </a:ext>
+                      </a:extLst>
+                    </a:blip>
+                    <a:srcRect/>
+                    <a:stretch>
+                      <a:fillRect/>
+                    </a:stretch>
+                  </pic:blipFill>
+                  <pic:spPr bwMode="auto">
+                    <a:xfrm>
+                      <a:off x="0" y="0"/>
+                      <a:ext cx="5478145" cy="7744460"/>
+                    </a:xfrm>
+                    <a:prstGeom prst="rect">
+                      <a:avLst/>
+                    </a:prstGeom>
+                    <a:noFill/>
+                    <a:ln>
+                      <a:noFill/>
+                    </a:ln>
+                  </pic:spPr>
+                </pic:pic>
+              </a:graphicData>
+            </a:graphic>
+          </wp:inline>
+        </w:drawing>
+      </w:r>
+    </w:p>
+    <w:p>
+      <w:pPr>
+        <w:rPr>
+          <w:rFonts w:ascii="Segoe UI" w:hAnsi="Segoe UI" w:cs="Segoe UI"/>
+          <w:b/>
+          <w:bCs/>
+        </w:rPr>
+      </w:pPr>
+    </w:p>
+    <w:p>
+      <w:pPr>
+        <w:rPr>
+          <w:rFonts w:ascii="Segoe UI" w:hAnsi="Segoe UI" w:cs="Segoe UI"/>
+          <w:b/>
+          <w:bCs/>
+        </w:rPr>
+      </w:pPr>
+      <w:r>
+        <w:rPr>
+          <w:rFonts w:ascii="Segoe UI" w:hAnsi="Segoe UI" w:cs="Segoe UI"/>
+          <w:b/>
+          <w:bCs/>
+          <w:noProof/>
+        </w:rPr>
+        <w:lastRenderedPageBreak/>
+        <w:drawing>
+          <wp:inline distT="0" distB="0" distL="0" distR="0" wp14:anchorId="209663E8" wp14:editId="3B4AB300">
+            <wp:extent cx="5478145" cy="7744460"/>
+            <wp:effectExtent l="0" t="0" r="8255" b="8890"/>
+            <wp:docPr id="7" name="Picture 7"/>
+            <wp:cNvGraphicFramePr>
+              <a:graphicFrameLocks xmlns:a="http://schemas.openxmlformats.org/drawingml/2006/main" noChangeAspect="1"/>
+            </wp:cNvGraphicFramePr>
+            <a:graphic xmlns:a="http://schemas.openxmlformats.org/drawingml/2006/main">
+              <a:graphicData uri="http://schemas.openxmlformats.org/drawingml/2006/picture">
+                <pic:pic xmlns:pic="http://schemas.openxmlformats.org/drawingml/2006/picture">
+                  <pic:nvPicPr>
+                    <pic:cNvPr id="0" name="Picture 6"/>
+                    <pic:cNvPicPr>
+                      <a:picLocks noChangeAspect="1" noChangeArrowheads="1"/>
+                    </pic:cNvPicPr>
+                  </pic:nvPicPr>
+                  <pic:blipFill>
+                    <a:blip r:embed="rId19" cstate="print">
+                      <a:extLst>
+                        <a:ext uri="{28A0092B-C50C-407E-A947-70E740481C1C}">
+                          <a14:useLocalDpi xmlns:a14="http://schemas.microsoft.com/office/drawing/2010/main" val="0"/>
+                        </a:ext>
+                      </a:extLst>
+                    </a:blip>
+                    <a:srcRect/>
+                    <a:stretch>
+                      <a:fillRect/>
+                    </a:stretch>
+                  </pic:blipFill>
+                  <pic:spPr bwMode="auto">
+                    <a:xfrm>
+                      <a:off x="0" y="0"/>
+                      <a:ext cx="5478145" cy="7744460"/>
+                    </a:xfrm>
+                    <a:prstGeom prst="rect">
+                      <a:avLst/>
+                    </a:prstGeom>
+                    <a:noFill/>
+                    <a:ln>
+                      <a:noFill/>
+                    </a:ln>
+                  </pic:spPr>
+                </pic:pic>
+              </a:graphicData>
+            </a:graphic>
+          </wp:inline>
+        </w:drawing>
       </w:r>
     </w:p>
     <w:sectPr>
@@ -2232,6 +2617,56 @@
     </w:sectPr>
   </w:body>
 </w:document>
+</file>
+
+<file path=word/endnotes.xml><?xml version="1.0" encoding="utf-8"?>
+<w:endnotes xmlns:wpc="http://schemas.microsoft.com/office/word/2010/wordprocessingCanvas" xmlns:cx="http://schemas.microsoft.com/office/drawing/2014/chartex" xmlns:cx1="http://schemas.microsoft.com/office/drawing/2015/9/8/chartex" xmlns:cx2="http://schemas.microsoft.com/office/drawing/2015/10/21/chartex" xmlns:cx3="http://schemas.microsoft.com/office/drawing/2016/5/9/chartex" xmlns:cx4="http://schemas.microsoft.com/office/drawing/2016/5/10/chartex" xmlns:cx5="http://schemas.microsoft.com/office/drawing/2016/5/11/chartex" xmlns:cx6="http://schemas.microsoft.com/office/drawing/2016/5/12/chartex" xmlns:cx7="http://schemas.microsoft.com/office/drawing/2016/5/13/chartex" xmlns:cx8="http://schemas.microsoft.com/office/drawing/2016/5/14/chartex" xmlns:mc="http://schemas.openxmlformats.org/markup-compatibility/2006" xmlns:aink="http://schemas.microsoft.com/office/drawing/2016/ink" xmlns:am3d="http://schemas.microsoft.com/office/drawing/2017/model3d" xmlns:o="urn:schemas-microsoft-com:office:office" xmlns:r="http://schemas.openxmlformats.org/officeDocument/2006/relationships" xmlns:m="http://schemas.openxmlformats.org/officeDocument/2006/math" xmlns:v="urn:schemas-microsoft-com:vml" xmlns:wp14="http://schemas.microsoft.com/office/word/2010/wordprocessingDrawing" xmlns:wp="http://schemas.openxmlformats.org/drawingml/2006/wordprocessingDrawing" xmlns:w10="urn:schemas-microsoft-com:office:word" xmlns:w="http://schemas.openxmlformats.org/wordprocessingml/2006/main" xmlns:w14="http://schemas.microsoft.com/office/word/2010/wordml" xmlns:w15="http://schemas.microsoft.com/office/word/2012/wordml" xmlns:w16cex="http://schemas.microsoft.com/office/word/2018/wordml/cex" xmlns:w16cid="http://schemas.microsoft.com/office/word/2016/wordml/cid" xmlns:w16="http://schemas.microsoft.com/office/word/2018/wordml" xmlns:w16sdtdh="http://schemas.microsoft.com/office/word/2020/wordml/sdtdatahash" xmlns:w16se="http://schemas.microsoft.com/office/word/2015/wordml/symex" xmlns:wpg="http://schemas.microsoft.com/office/word/2010/wordprocessingGroup" xmlns:wpi="http://schemas.microsoft.com/office/word/2010/wordprocessingInk" xmlns:wne="http://schemas.microsoft.com/office/word/2006/wordml" xmlns:wps="http://schemas.microsoft.com/office/word/2010/wordprocessingShape" mc:Ignorable="w14 w15 w16se w16cid w16 w16cex w16sdtdh wp14">
+  <w:endnote w:type="separator" w:id="-1">
+    <w:p>
+      <w:pPr>
+        <w:spacing w:after="0" w:line="240" w:lineRule="auto"/>
+      </w:pPr>
+      <w:r>
+        <w:separator/>
+      </w:r>
+    </w:p>
+  </w:endnote>
+  <w:endnote w:type="continuationSeparator" w:id="0">
+    <w:p>
+      <w:pPr>
+        <w:spacing w:after="0" w:line="240" w:lineRule="auto"/>
+      </w:pPr>
+      <w:r>
+        <w:continuationSeparator/>
+      </w:r>
+    </w:p>
+  </w:endnote>
+</w:endnotes>
+</file>
+
+<file path=word/footnotes.xml><?xml version="1.0" encoding="utf-8"?>
+<w:footnotes xmlns:wpc="http://schemas.microsoft.com/office/word/2010/wordprocessingCanvas" xmlns:cx="http://schemas.microsoft.com/office/drawing/2014/chartex" xmlns:cx1="http://schemas.microsoft.com/office/drawing/2015/9/8/chartex" xmlns:cx2="http://schemas.microsoft.com/office/drawing/2015/10/21/chartex" xmlns:cx3="http://schemas.microsoft.com/office/drawing/2016/5/9/chartex" xmlns:cx4="http://schemas.microsoft.com/office/drawing/2016/5/10/chartex" xmlns:cx5="http://schemas.microsoft.com/office/drawing/2016/5/11/chartex" xmlns:cx6="http://schemas.microsoft.com/office/drawing/2016/5/12/chartex" xmlns:cx7="http://schemas.microsoft.com/office/drawing/2016/5/13/chartex" xmlns:cx8="http://schemas.microsoft.com/office/drawing/2016/5/14/chartex" xmlns:mc="http://schemas.openxmlformats.org/markup-compatibility/2006" xmlns:aink="http://schemas.microsoft.com/office/drawing/2016/ink" xmlns:am3d="http://schemas.microsoft.com/office/drawing/2017/model3d" xmlns:o="urn:schemas-microsoft-com:office:office" xmlns:r="http://schemas.openxmlformats.org/officeDocument/2006/relationships" xmlns:m="http://schemas.openxmlformats.org/officeDocument/2006/math" xmlns:v="urn:schemas-microsoft-com:vml" xmlns:wp14="http://schemas.microsoft.com/office/word/2010/wordprocessingDrawing" xmlns:wp="http://schemas.openxmlformats.org/drawingml/2006/wordprocessingDrawing" xmlns:w10="urn:schemas-microsoft-com:office:word" xmlns:w="http://schemas.openxmlformats.org/wordprocessingml/2006/main" xmlns:w14="http://schemas.microsoft.com/office/word/2010/wordml" xmlns:w15="http://schemas.microsoft.com/office/word/2012/wordml" xmlns:w16cex="http://schemas.microsoft.com/office/word/2018/wordml/cex" xmlns:w16cid="http://schemas.microsoft.com/office/word/2016/wordml/cid" xmlns:w16="http://schemas.microsoft.com/office/word/2018/wordml" xmlns:w16sdtdh="http://schemas.microsoft.com/office/word/2020/wordml/sdtdatahash" xmlns:w16se="http://schemas.microsoft.com/office/word/2015/wordml/symex" xmlns:wpg="http://schemas.microsoft.com/office/word/2010/wordprocessingGroup" xmlns:wpi="http://schemas.microsoft.com/office/word/2010/wordprocessingInk" xmlns:wne="http://schemas.microsoft.com/office/word/2006/wordml" xmlns:wps="http://schemas.microsoft.com/office/word/2010/wordprocessingShape" mc:Ignorable="w14 w15 w16se w16cid w16 w16cex w16sdtdh wp14">
+  <w:footnote w:type="separator" w:id="-1">
+    <w:p>
+      <w:pPr>
+        <w:spacing w:after="0" w:line="240" w:lineRule="auto"/>
+      </w:pPr>
+      <w:r>
+        <w:separator/>
+      </w:r>
+    </w:p>
+  </w:footnote>
+  <w:footnote w:type="continuationSeparator" w:id="0">
+    <w:p>
+      <w:pPr>
+        <w:spacing w:after="0" w:line="240" w:lineRule="auto"/>
+      </w:pPr>
+      <w:r>
+        <w:continuationSeparator/>
+      </w:r>
+    </w:p>
+  </w:footnote>
+</w:footnotes>
 </file>
 
 <file path=word/numbering.xml><?xml version="1.0" encoding="utf-8"?>
@@ -2989,6 +3424,7 @@
   <w:style w:type="character" w:default="1" w:styleId="DefaultParagraphFont">
     <w:name w:val="Default Paragraph Font"/>
     <w:uiPriority w:val="1"/>
+    <w:semiHidden/>
     <w:unhideWhenUsed/>
   </w:style>
   <w:style w:type="table" w:default="1" w:styleId="TableNormal">
@@ -3057,6 +3493,50 @@
       <w:color w:val="954F72" w:themeColor="followedHyperlink"/>
       <w:u w:val="single"/>
     </w:rPr>
+  </w:style>
+  <w:style w:type="paragraph" w:styleId="Header">
+    <w:name w:val="header"/>
+    <w:basedOn w:val="Normal"/>
+    <w:link w:val="HeaderChar"/>
+    <w:uiPriority w:val="99"/>
+    <w:unhideWhenUsed/>
+    <w:rsid w:val="009F0E5E"/>
+    <w:pPr>
+      <w:tabs>
+        <w:tab w:val="center" w:pos="4320"/>
+        <w:tab w:val="right" w:pos="8640"/>
+      </w:tabs>
+      <w:spacing w:after="0" w:line="240" w:lineRule="auto"/>
+    </w:pPr>
+  </w:style>
+  <w:style w:type="character" w:customStyle="1" w:styleId="HeaderChar">
+    <w:name w:val="Header Char"/>
+    <w:basedOn w:val="DefaultParagraphFont"/>
+    <w:link w:val="Header"/>
+    <w:uiPriority w:val="99"/>
+    <w:rsid w:val="009F0E5E"/>
+  </w:style>
+  <w:style w:type="paragraph" w:styleId="Footer">
+    <w:name w:val="footer"/>
+    <w:basedOn w:val="Normal"/>
+    <w:link w:val="FooterChar"/>
+    <w:uiPriority w:val="99"/>
+    <w:unhideWhenUsed/>
+    <w:rsid w:val="009F0E5E"/>
+    <w:pPr>
+      <w:tabs>
+        <w:tab w:val="center" w:pos="4320"/>
+        <w:tab w:val="right" w:pos="8640"/>
+      </w:tabs>
+      <w:spacing w:after="0" w:line="240" w:lineRule="auto"/>
+    </w:pPr>
+  </w:style>
+  <w:style w:type="character" w:customStyle="1" w:styleId="FooterChar">
+    <w:name w:val="Footer Char"/>
+    <w:basedOn w:val="DefaultParagraphFont"/>
+    <w:link w:val="Footer"/>
+    <w:uiPriority w:val="99"/>
+    <w:rsid w:val="009F0E5E"/>
   </w:style>
 </w:styles>
 </file>

</xml_diff>